<commit_message>
Changed REL and REG again
</commit_message>
<xml_diff>
--- a/Lab1/lab1.docx
+++ b/Lab1/lab1.docx
@@ -7154,7 +7154,7 @@
           <w:noProof/>
         </w:rPr>
         <w:pict>
-          <v:shape id="_x0000_s1094" type="#_x0000_t202" style="position:absolute;left:0;text-align:left;margin-left:33.45pt;margin-top:53.7pt;width:385.75pt;height:181.15pt;z-index:251675648;visibility:visible;mso-wrap-distance-left:9pt;mso-wrap-distance-top:3.6pt;mso-wrap-distance-right:9pt;mso-wrap-distance-bottom:3.6pt;mso-position-horizontal-relative:text;mso-position-vertical-relative:text;mso-width-relative:margin;mso-height-relative:margin;v-text-anchor:top" strokecolor="white [3212]">
+          <v:shape id="_x0000_s1094" type="#_x0000_t202" style="position:absolute;left:0;text-align:left;margin-left:20.4pt;margin-top:40.6pt;width:408.15pt;height:206.4pt;z-index:251675648;visibility:visible;mso-wrap-distance-left:9pt;mso-wrap-distance-top:3.6pt;mso-wrap-distance-right:9pt;mso-wrap-distance-bottom:3.6pt;mso-position-horizontal-relative:text;mso-position-vertical-relative:text;mso-width-relative:margin;mso-height-relative:margin;v-text-anchor:top" strokecolor="white [3212]">
             <v:textbox>
               <w:txbxContent>
                 <w:p>
@@ -7162,15 +7162,23 @@
                     <w:rPr>
                       <w:rFonts w:ascii="Symbol" w:hAnsi="Symbol"/>
                       <w:w w:val="105"/>
+                      <w:sz w:val="24"/>
+                      <w:szCs w:val="24"/>
                     </w:rPr>
                   </w:pPr>
                   <w:r>
+                    <w:rPr>
+                      <w:sz w:val="24"/>
+                      <w:szCs w:val="24"/>
+                    </w:rPr>
                     <w:t xml:space="preserve">In this case we choose the value of </w:t>
                   </w:r>
                   <w:r>
                     <w:rPr>
                       <w:rFonts w:ascii="Symbol" w:hAnsi="Symbol"/>
                       <w:w w:val="105"/>
+                      <w:sz w:val="24"/>
+                      <w:szCs w:val="24"/>
                     </w:rPr>
                     <w:t></w:t>
                   </w:r>
@@ -7178,6 +7186,8 @@
                     <w:rPr>
                       <w:rFonts w:ascii="Symbol" w:hAnsi="Symbol"/>
                       <w:w w:val="105"/>
+                      <w:sz w:val="24"/>
+                      <w:szCs w:val="24"/>
                     </w:rPr>
                     <w:t></w:t>
                   </w:r>
@@ -7185,6 +7195,8 @@
                     <w:rPr>
                       <w:rFonts w:ascii="Symbol" w:hAnsi="Symbol"/>
                       <w:w w:val="105"/>
+                      <w:sz w:val="24"/>
+                      <w:szCs w:val="24"/>
                     </w:rPr>
                     <w:t></w:t>
                   </w:r>
@@ -7192,27 +7204,25 @@
                     <w:rPr>
                       <w:rFonts w:ascii="Symbol" w:hAnsi="Symbol"/>
                       <w:w w:val="105"/>
+                      <w:sz w:val="24"/>
+                      <w:szCs w:val="24"/>
                     </w:rPr>
                     <w:t></w:t>
                   </w:r>
                   <w:r>
                     <w:rPr>
                       <w:sz w:val="24"/>
+                      <w:szCs w:val="24"/>
                       <w:lang w:val="en-GB"/>
                     </w:rPr>
-                    <w:t>0.</w:t>
+                    <w:t>0.069478</w:t>
                   </w:r>
                   <w:r>
                     <w:rPr>
-                      <w:sz w:val="24"/>
-                      <w:lang w:val="en-GB"/>
-                    </w:rPr>
-                    <w:t>069478</w:t>
-                  </w:r>
-                  <w:r>
-                    <w:rPr>
                       <w:rFonts w:ascii="Symbol" w:hAnsi="Symbol"/>
                       <w:w w:val="105"/>
+                      <w:sz w:val="24"/>
+                      <w:szCs w:val="24"/>
                     </w:rPr>
                     <w:t></w:t>
                   </w:r>
@@ -7220,11 +7230,163 @@
                 <w:p>
                   <w:pPr>
                     <w:rPr>
-                      <w:lang w:val="en-GB"/>
+                      <w:rFonts w:ascii="Symbol" w:hAnsi="Symbol"/>
+                      <w:w w:val="105"/>
+                      <w:sz w:val="24"/>
+                      <w:szCs w:val="24"/>
                     </w:rPr>
                   </w:pPr>
+                </w:p>
+                <w:p>
+                  <w:pPr>
+                    <w:rPr>
+                      <w:sz w:val="24"/>
+                      <w:szCs w:val="24"/>
+                      <w:lang w:val="pt-PT"/>
+                    </w:rPr>
+                  </w:pPr>
+                  <m:oMathPara>
+                    <m:oMath>
+                      <m:r>
+                        <w:rPr>
+                          <w:rFonts w:ascii="Cambria Math" w:hAnsi="Cambria Math"/>
+                          <w:sz w:val="24"/>
+                          <w:szCs w:val="24"/>
+                          <w:lang w:val="pt-PT"/>
+                        </w:rPr>
+                        <m:t>SSE</m:t>
+                      </m:r>
+                      <m:r>
+                        <w:rPr>
+                          <w:rFonts w:ascii="Cambria Math" w:hAnsi="Cambria Math"/>
+                          <w:sz w:val="24"/>
+                          <w:szCs w:val="24"/>
+                          <w:lang w:val="pt-PT"/>
+                        </w:rPr>
+                        <m:t>_LASSO= 230.717</m:t>
+                      </m:r>
+                    </m:oMath>
+                  </m:oMathPara>
+                </w:p>
+                <w:p>
+                  <w:pPr>
+                    <w:rPr>
+                      <w:sz w:val="24"/>
+                      <w:szCs w:val="24"/>
+                      <w:lang w:val="pt-PT"/>
+                    </w:rPr>
+                  </w:pPr>
+                  <m:oMathPara>
+                    <m:oMath>
+                      <m:r>
+                        <w:rPr>
+                          <w:rFonts w:ascii="Cambria Math" w:hAnsi="Cambria Math"/>
+                          <w:sz w:val="24"/>
+                          <w:szCs w:val="24"/>
+                          <w:lang w:val="pt-PT"/>
+                        </w:rPr>
+                        <m:t>SSE</m:t>
+                      </m:r>
+                      <m:r>
+                        <w:rPr>
+                          <w:rFonts w:ascii="Cambria Math" w:hAnsi="Cambria Math"/>
+                          <w:sz w:val="24"/>
+                          <w:szCs w:val="24"/>
+                          <w:lang w:val="pt-PT"/>
+                        </w:rPr>
+                        <m:t>= 226</m:t>
+                      </m:r>
+                      <m:r>
+                        <w:rPr>
+                          <w:rFonts w:ascii="Cambria Math" w:hAnsi="Cambria Math"/>
+                          <w:sz w:val="24"/>
+                          <w:szCs w:val="24"/>
+                          <w:lang w:val="pt-PT"/>
+                        </w:rPr>
+                        <m:t>.</m:t>
+                      </m:r>
+                      <m:r>
+                        <w:rPr>
+                          <w:rFonts w:ascii="Cambria Math" w:hAnsi="Cambria Math"/>
+                          <w:sz w:val="24"/>
+                          <w:szCs w:val="24"/>
+                          <w:lang w:val="pt-PT"/>
+                        </w:rPr>
+                        <m:t>498</m:t>
+                      </m:r>
+                    </m:oMath>
+                  </m:oMathPara>
+                </w:p>
+                <w:p>
+                  <w:pPr>
+                    <w:jc w:val="center"/>
+                    <w:rPr>
+                      <w:sz w:val="24"/>
+                      <w:szCs w:val="24"/>
+                      <w:lang w:val="pt-PT"/>
+                    </w:rPr>
+                  </w:pPr>
+                </w:p>
+                <w:p>
+                  <w:pPr>
+                    <w:rPr>
+                      <w:sz w:val="24"/>
+                      <w:szCs w:val="24"/>
+                    </w:rPr>
+                  </w:pPr>
+                  <w:r>
+                    <w:rPr>
+                      <w:sz w:val="24"/>
+                      <w:szCs w:val="24"/>
+                    </w:rPr>
+                    <w:t>We conclude that using LASSO</w:t>
+                  </w:r>
+                  <w:r>
+                    <w:rPr>
+                      <w:sz w:val="24"/>
+                      <w:szCs w:val="24"/>
+                    </w:rPr>
+                    <w:t xml:space="preserve"> ou</w:t>
+                  </w:r>
+                  <w:r>
+                    <w:rPr>
+                      <w:sz w:val="24"/>
+                      <w:szCs w:val="24"/>
+                    </w:rPr>
+                    <w:t xml:space="preserve">r error increases but the model is more general so it doesn’t overfit the </w:t>
+                  </w:r>
+                  <w:r>
+                    <w:rPr>
+                      <w:sz w:val="24"/>
+                      <w:szCs w:val="24"/>
+                    </w:rPr>
+                    <w:t>data.</w:t>
+                  </w:r>
                   <w:bookmarkStart w:id="0" w:name="_GoBack"/>
                   <w:bookmarkEnd w:id="0"/>
+                  <w:r>
+                    <w:rPr>
+                      <w:sz w:val="24"/>
+                      <w:szCs w:val="24"/>
+                    </w:rPr>
+                    <w:t xml:space="preserve"> </w:t>
+                  </w:r>
+                </w:p>
+                <w:p>
+                  <w:pPr>
+                    <w:jc w:val="center"/>
+                    <w:rPr>
+                      <w:rFonts w:ascii="Symbol" w:hAnsi="Symbol"/>
+                      <w:w w:val="105"/>
+                    </w:rPr>
+                  </w:pPr>
+                </w:p>
+                <w:p>
+                  <w:pPr>
+                    <w:rPr>
+                      <w:lang w:val="en-GB"/>
+                    </w:rPr>
+                  </w:pPr>
                 </w:p>
               </w:txbxContent>
             </v:textbox>

</xml_diff>